<commit_message>
edits to si figs
</commit_message>
<xml_diff>
--- a/SI_Appendix.docx
+++ b/SI_Appendix.docx
@@ -2,6 +2,11 @@
 <file path=word/document.xml><?xml version="1.0" encoding="utf-8"?>
 <w:document xmlns:wpc="http://schemas.microsoft.com/office/word/2010/wordprocessingCanvas" xmlns:cx="http://schemas.microsoft.com/office/drawing/2014/chartex" xmlns:cx1="http://schemas.microsoft.com/office/drawing/2015/9/8/chartex" xmlns:cx2="http://schemas.microsoft.com/office/drawing/2015/10/21/chartex" xmlns:cx3="http://schemas.microsoft.com/office/drawing/2016/5/9/chartex" xmlns:cx4="http://schemas.microsoft.com/office/drawing/2016/5/10/chartex" xmlns:cx5="http://schemas.microsoft.com/office/drawing/2016/5/11/chartex" xmlns:cx6="http://schemas.microsoft.com/office/drawing/2016/5/12/chartex" xmlns:cx7="http://schemas.microsoft.com/office/drawing/2016/5/13/chartex" xmlns:cx8="http://schemas.microsoft.com/office/drawing/2016/5/14/chartex" xmlns:mc="http://schemas.openxmlformats.org/markup-compatibility/2006" xmlns:aink="http://schemas.microsoft.com/office/drawing/2016/ink" xmlns:am3d="http://schemas.microsoft.com/office/drawing/2017/model3d" xmlns:o="urn:schemas-microsoft-com:office:office" xmlns:oel="http://schemas.microsoft.com/office/2019/extlst" xmlns:r="http://schemas.openxmlformats.org/officeDocument/2006/relationships" xmlns:m="http://schemas.openxmlformats.org/officeDocument/2006/math" xmlns:v="urn:schemas-microsoft-com:vml" xmlns:wp14="http://schemas.microsoft.com/office/word/2010/wordprocessingDrawing" xmlns:wp="http://schemas.openxmlformats.org/drawingml/2006/wordprocessingDrawing" xmlns:w10="urn:schemas-microsoft-com:office:word" xmlns:w="http://schemas.openxmlformats.org/wordprocessingml/2006/main" xmlns:w14="http://schemas.microsoft.com/office/word/2010/wordml" xmlns:w15="http://schemas.microsoft.com/office/word/2012/wordml" xmlns:w16cex="http://schemas.microsoft.com/office/word/2018/wordml/cex" xmlns:w16cid="http://schemas.microsoft.com/office/word/2016/wordml/cid" xmlns:w16="http://schemas.microsoft.com/office/word/2018/wordml" xmlns:w16du="http://schemas.microsoft.com/office/word/2023/wordml/word16du" xmlns:w16sdtdh="http://schemas.microsoft.com/office/word/2020/wordml/sdtdatahash" xmlns:w16se="http://schemas.microsoft.com/office/word/2015/wordml/symex" xmlns:wpg="http://schemas.microsoft.com/office/word/2010/wordprocessingGroup" xmlns:wpi="http://schemas.microsoft.com/office/word/2010/wordprocessingInk" xmlns:wne="http://schemas.microsoft.com/office/word/2006/wordml" xmlns:wps="http://schemas.microsoft.com/office/word/2010/wordprocessingShape" mc:Ignorable="w14 w15 w16se w16cid w16 w16cex w16sdtdh wp14">
   <w:body>
+    <w:p>
+      <w:pPr>
+        <w:jc w:val="center"/>
+      </w:pPr>
+    </w:p>
     <w:p>
       <w:pPr>
         <w:jc w:val="center"/>
@@ -1080,7 +1085,14 @@
         <w:rPr>
           <w:rFonts w:cstheme="minorHAnsi"/>
         </w:rPr>
-        <w:t xml:space="preserve"> is the non-dimensional competition parameter, and </w:t>
+        <w:t xml:space="preserve"> is the non-dimensional </w:t>
+      </w:r>
+      <w:r>
+        <w:rPr>
+          <w:rFonts w:cstheme="minorHAnsi"/>
+        </w:rPr>
+        <w:lastRenderedPageBreak/>
+        <w:t xml:space="preserve">competition parameter, and </w:t>
       </w:r>
       <m:oMath>
         <m:r>
@@ -1094,14 +1106,7 @@
         <w:rPr>
           <w:rFonts w:cstheme="minorHAnsi"/>
         </w:rPr>
-        <w:t xml:space="preserve"> is the non-dimensional diffusion coefficient. Note that this effective diffusion coefficient is the result of an effective random walk of the growing ends of </w:t>
-      </w:r>
-      <w:r>
-        <w:rPr>
-          <w:rFonts w:cstheme="minorHAnsi"/>
-        </w:rPr>
-        <w:lastRenderedPageBreak/>
-        <w:t>branched filaments along the cell edge. There filaments are growing skewed to the left and right, and thus glide along the cell edge for about a second before being capped, and then daughter filaments glide in opposite directions. For bundled filaments, the diffusion originates from the myosin-powered shuffling of the filaments along the cell edge. Respective diffusion coefficients have the same order of magnitude analyzed in</w:t>
+        <w:t xml:space="preserve"> is the non-dimensional diffusion coefficient. Note that this effective diffusion coefficient is the result of an effective random walk of the growing ends of branched filaments along the cell edge. There filaments are growing skewed to the left and right, and thus glide along the cell edge for about a second before being capped, and then daughter filaments glide in opposite directions. For bundled filaments, the diffusion originates from the myosin-powered shuffling of the filaments along the cell edge. Respective diffusion coefficients have the same order of magnitude analyzed in</w:t>
       </w:r>
       <w:r>
         <w:rPr>
@@ -1803,6 +1808,7 @@
           <w:i/>
           <w:iCs/>
         </w:rPr>
+        <w:lastRenderedPageBreak/>
         <w:t>Spontaneous association to the membrane</w:t>
       </w:r>
       <w:r>
@@ -1869,7 +1875,6 @@
           <w:i/>
           <w:iCs/>
         </w:rPr>
-        <w:lastRenderedPageBreak/>
         <w:t>Spontaneous disassociation from the membrane</w:t>
       </w:r>
       <w:r>
@@ -3271,7 +3276,14 @@
         <w:rPr>
           <w:rFonts w:eastAsiaTheme="minorEastAsia" w:cstheme="minorHAnsi"/>
         </w:rPr>
-        <w:t xml:space="preserve"> is removed from the membrane and added to the cytoplasmic pool of well-mixed, homogeneous inactive particles. If an enhanced recruitment association event has occurred, an inactive particle is moved to the membrane and its location coincides with the already membrane-bound particle. Lastly, for a spontaneous association event, an inactive particle is moved to the membrane to a location chosen randomly halfway between its nearest neighboring particles of the same type. This process is repeated independently for both </w:t>
+        <w:t xml:space="preserve"> is removed from the membrane and added to the cytoplasmic pool of well-mixed, </w:t>
+      </w:r>
+      <w:r>
+        <w:rPr>
+          <w:rFonts w:eastAsiaTheme="minorEastAsia" w:cstheme="minorHAnsi"/>
+        </w:rPr>
+        <w:lastRenderedPageBreak/>
+        <w:t xml:space="preserve">homogeneous inactive particles. If an enhanced recruitment association event has occurred, an inactive particle is moved to the membrane and its location coincides with the already membrane-bound particle. Lastly, for a spontaneous association event, an inactive particle is moved to the membrane to a location chosen randomly halfway between its nearest neighboring particles of the same type. This process is repeated independently for both </w:t>
       </w:r>
       <w:proofErr w:type="spellStart"/>
       <w:r>
@@ -3285,14 +3297,7 @@
         <w:rPr>
           <w:rFonts w:eastAsiaTheme="minorEastAsia" w:cstheme="minorHAnsi"/>
         </w:rPr>
-        <w:t xml:space="preserve"> and </w:t>
-      </w:r>
-      <w:r>
-        <w:rPr>
-          <w:rFonts w:eastAsiaTheme="minorEastAsia" w:cstheme="minorHAnsi"/>
-        </w:rPr>
-        <w:lastRenderedPageBreak/>
-        <w:t xml:space="preserve">Rho species. The probability for the number of particles of each type can be expressed via a master equation as given in </w:t>
+        <w:t xml:space="preserve"> and Rho species. The probability for the number of particles of each type can be expressed via a master equation as given in </w:t>
       </w:r>
       <w:proofErr w:type="spellStart"/>
       <w:r>
@@ -4048,14 +4053,12 @@
         </w:rPr>
         <w:t xml:space="preserve">, the model shows a high polarization probability (90%), instead of 100% polarization probability. However, when actin dependence is removed from the enhanced recruitment association rate, while the other two rates do depend on actin, the polarization probability falls below 10%. This result indicates that other spatial dependencies of kinetic rates could have been chosen, but the results presented here are for the </w:t>
       </w:r>
-      <w:proofErr w:type="gramStart"/>
-      <w:r>
-        <w:rPr>
-          <w:rFonts w:eastAsiaTheme="minorEastAsia" w:cstheme="minorHAnsi"/>
-        </w:rPr>
-        <w:t>particular choice</w:t>
-      </w:r>
-      <w:proofErr w:type="gramEnd"/>
+      <w:r>
+        <w:rPr>
+          <w:rFonts w:eastAsiaTheme="minorEastAsia" w:cstheme="minorHAnsi"/>
+        </w:rPr>
+        <w:t>choice</w:t>
+      </w:r>
       <w:r>
         <w:rPr>
           <w:rFonts w:eastAsiaTheme="minorEastAsia" w:cstheme="minorHAnsi"/>
@@ -4151,7 +4154,14 @@
         <w:rPr>
           <w:rFonts w:eastAsiaTheme="minorEastAsia" w:cstheme="minorHAnsi"/>
         </w:rPr>
-        <w:t xml:space="preserve">The theoretical approach provided above could describe the actin networks concentration and polarity molecules on a one-dimensional curve or a two-dimensional surface of the plasma membrane. The numerical simulations carried out here were on one-dimensional circles for ease of visualization, but we believe the results here could be reproduced in higher dimensions on arbitrary geometries. To simulate the dynamics of cell polarization, the computational domain representing concentrations in the plasma membrane and a thin volume of cytoplasm adjacent to the membrane is discretized using 101 points with an averaged spatial discretization of </w:t>
+        <w:t xml:space="preserve">The theoretical approach provided above could describe the actin networks concentration and polarity molecules on a one-dimensional curve or a two-dimensional surface of the plasma membrane. The numerical simulations carried out here were on one-dimensional circles for ease of visualization, but we believe the results here could be reproduced in higher dimensions </w:t>
+      </w:r>
+      <w:r>
+        <w:rPr>
+          <w:rFonts w:eastAsiaTheme="minorEastAsia" w:cstheme="minorHAnsi"/>
+        </w:rPr>
+        <w:lastRenderedPageBreak/>
+        <w:t xml:space="preserve">on arbitrary geometries. To simulate the dynamics of cell polarization, the computational domain representing concentrations in the plasma membrane and a thin volume of cytoplasm adjacent to the membrane is discretized using 101 points with an averaged spatial discretization of </w:t>
       </w:r>
       <m:oMath>
         <m:r>
@@ -4233,14 +4243,7 @@
         <w:rPr>
           <w:rFonts w:eastAsiaTheme="minorEastAsia" w:cstheme="minorHAnsi"/>
         </w:rPr>
-        <w:t xml:space="preserve">We </w:t>
-      </w:r>
-      <w:r>
-        <w:rPr>
-          <w:rFonts w:eastAsiaTheme="minorEastAsia" w:cstheme="minorHAnsi"/>
-        </w:rPr>
-        <w:lastRenderedPageBreak/>
-        <w:t>perform simulations using the baseline parameter values listed in Table S1, unless otherwise indicated.</w:t>
+        <w:t>We perform simulations using the baseline parameter values listed in Table S1, unless otherwise indicated.</w:t>
       </w:r>
       <w:r>
         <w:rPr>
@@ -4667,7 +4670,50 @@
         <w:rPr>
           <w:rFonts w:eastAsiaTheme="minorEastAsia" w:cstheme="minorHAnsi"/>
         </w:rPr>
-        <w:t>The model is extended to a pair of cells by implementing two copies of the single cell model simultaneously, where each cell has its own mechanical and biochemical networks. A contact region is defined between the two cells as 25% of the cell membrane in each cell. We denote the cell on the left as ``Cell 1" and the cell on the right as ``Cell 2." The contact region is centered at 270</w:t>
+        <w:t xml:space="preserve">The model is extended to a pair of cells by implementing two copies of the single cell model simultaneously, where each cell has its own mechanical and biochemical networks. A contact region is defined between the two cells as 25% of the cell membrane in each cell. </w:t>
+      </w:r>
+    </w:p>
+    <w:p>
+      <w:pPr>
+        <w:rPr>
+          <w:rFonts w:eastAsiaTheme="minorEastAsia" w:cstheme="minorHAnsi"/>
+        </w:rPr>
+      </w:pPr>
+      <w:r>
+        <w:rPr>
+          <w:rFonts w:eastAsiaTheme="minorEastAsia" w:cstheme="minorHAnsi"/>
+          <w:highlight w:val="yellow"/>
+        </w:rPr>
+        <w:t xml:space="preserve">Define </w:t>
+      </w:r>
+      <w:proofErr w:type="spellStart"/>
+      <w:r>
+        <w:rPr>
+          <w:rFonts w:eastAsiaTheme="minorEastAsia" w:cstheme="minorHAnsi"/>
+          <w:highlight w:val="yellow"/>
+        </w:rPr>
+        <w:t>scc</w:t>
+      </w:r>
+      <w:proofErr w:type="spellEnd"/>
+      <w:r>
+        <w:rPr>
+          <w:rFonts w:eastAsiaTheme="minorEastAsia" w:cstheme="minorHAnsi"/>
+          <w:highlight w:val="yellow"/>
+        </w:rPr>
+        <w:t xml:space="preserve"> here.</w:t>
+      </w:r>
+    </w:p>
+    <w:p>
+      <w:pPr>
+        <w:rPr>
+          <w:rFonts w:eastAsiaTheme="minorEastAsia" w:cstheme="minorHAnsi"/>
+        </w:rPr>
+      </w:pPr>
+      <w:r>
+        <w:rPr>
+          <w:rFonts w:eastAsiaTheme="minorEastAsia" w:cstheme="minorHAnsi"/>
+        </w:rPr>
+        <w:t>We denote the cell on the left as ``Cell 1" and the cell on the right as ``Cell 2." The contact region is centered at 270</w:t>
       </w:r>
       <w:r>
         <w:rPr>
@@ -4703,7 +4749,55 @@
         <w:rPr>
           <w:rFonts w:eastAsiaTheme="minorEastAsia" w:cstheme="minorHAnsi"/>
         </w:rPr>
-        <w:t xml:space="preserve">in Cell 2. All pathways of communication between the two cells are implemented only in this contact region. The polarity axis of each cell is defined as an angle counterclockwise from the top of the cell. When a cell polarizes, we threshold the region of the cell membrane where the concentration of branched actin is greater than </w:t>
+        <w:t xml:space="preserve">in Cell 2. </w:t>
+      </w:r>
+    </w:p>
+    <w:p>
+      <w:pPr>
+        <w:rPr>
+          <w:rFonts w:eastAsiaTheme="minorEastAsia" w:cstheme="minorHAnsi"/>
+        </w:rPr>
+      </w:pPr>
+      <w:r>
+        <w:rPr>
+          <w:rFonts w:eastAsiaTheme="minorEastAsia" w:cstheme="minorHAnsi"/>
+        </w:rPr>
+        <w:t xml:space="preserve">All pathways of communication between the two cells are implemented only in this contact region. </w:t>
+      </w:r>
+    </w:p>
+    <w:p>
+      <w:pPr>
+        <w:rPr>
+          <w:rFonts w:eastAsiaTheme="minorEastAsia" w:cstheme="minorHAnsi"/>
+        </w:rPr>
+      </w:pPr>
+      <w:r>
+        <w:rPr>
+          <w:rFonts w:eastAsiaTheme="minorEastAsia" w:cstheme="minorHAnsi"/>
+          <w:highlight w:val="yellow"/>
+        </w:rPr>
+        <w:lastRenderedPageBreak/>
+        <w:t>Describe what is done at the cell-cell region for a given interaction.</w:t>
+      </w:r>
+    </w:p>
+    <w:p>
+      <w:pPr>
+        <w:rPr>
+          <w:rFonts w:eastAsiaTheme="minorEastAsia" w:cstheme="minorHAnsi"/>
+        </w:rPr>
+      </w:pPr>
+    </w:p>
+    <w:p>
+      <w:pPr>
+        <w:rPr>
+          <w:rFonts w:eastAsiaTheme="minorEastAsia" w:cstheme="minorHAnsi"/>
+        </w:rPr>
+      </w:pPr>
+      <w:r>
+        <w:rPr>
+          <w:rFonts w:eastAsiaTheme="minorEastAsia" w:cstheme="minorHAnsi"/>
+        </w:rPr>
+        <w:t xml:space="preserve">The polarity axis of each cell is defined as an angle counterclockwise from the top of the cell. When a cell polarizes, we threshold the region of the cell membrane where the concentration of branched actin is greater than </w:t>
       </w:r>
       <m:oMath>
         <m:r>
@@ -4723,25 +4817,70 @@
         <w:rPr>
           <w:rFonts w:eastAsiaTheme="minorEastAsia" w:cstheme="minorHAnsi"/>
         </w:rPr>
-        <w:t xml:space="preserve">The median point in this region gives the polarity axis. </w:t>
-      </w:r>
-    </w:p>
-    <w:p>
-      <w:pPr>
-        <w:rPr>
-          <w:rFonts w:eastAsiaTheme="minorEastAsia" w:cstheme="minorHAnsi"/>
-        </w:rPr>
-      </w:pPr>
-    </w:p>
-    <w:p>
-      <w:pPr>
-        <w:rPr>
-          <w:rFonts w:eastAsiaTheme="minorEastAsia" w:cstheme="minorHAnsi"/>
-        </w:rPr>
-      </w:pPr>
-      <w:r>
-        <w:rPr>
-          <w:rFonts w:eastAsiaTheme="minorEastAsia" w:cstheme="minorHAnsi"/>
+        <w:t>The median point in this region gives the polarity axis.</w:t>
+      </w:r>
+    </w:p>
+    <w:p>
+      <w:pPr>
+        <w:rPr>
+          <w:rFonts w:eastAsiaTheme="minorEastAsia" w:cstheme="minorHAnsi"/>
+        </w:rPr>
+      </w:pPr>
+      <w:r>
+        <w:rPr>
+          <w:rFonts w:eastAsiaTheme="minorEastAsia" w:cstheme="minorHAnsi"/>
+          <w:highlight w:val="yellow"/>
+        </w:rPr>
+        <w:t>I don’t think this is adequate detailed explanation</w:t>
+      </w:r>
+      <w:r>
+        <w:rPr>
+          <w:rFonts w:eastAsiaTheme="minorEastAsia" w:cstheme="minorHAnsi"/>
+        </w:rPr>
+        <w:t xml:space="preserve"> (</w:t>
+      </w:r>
+      <w:proofErr w:type="gramStart"/>
+      <w:r>
+        <w:rPr>
+          <w:rFonts w:eastAsiaTheme="minorEastAsia" w:cstheme="minorHAnsi"/>
+        </w:rPr>
+        <w:t>i.e.</w:t>
+      </w:r>
+      <w:proofErr w:type="gramEnd"/>
+      <w:r>
+        <w:rPr>
+          <w:rFonts w:eastAsiaTheme="minorEastAsia" w:cstheme="minorHAnsi"/>
+        </w:rPr>
+        <w:t xml:space="preserve"> look at lines 129-132)</w:t>
+      </w:r>
+    </w:p>
+    <w:p>
+      <w:pPr>
+        <w:rPr>
+          <w:rFonts w:eastAsiaTheme="minorEastAsia" w:cstheme="minorHAnsi"/>
+        </w:rPr>
+      </w:pPr>
+    </w:p>
+    <w:p>
+      <w:pPr>
+        <w:rPr>
+          <w:rFonts w:eastAsiaTheme="minorEastAsia" w:cstheme="minorHAnsi"/>
+        </w:rPr>
+      </w:pPr>
+    </w:p>
+    <w:p>
+      <w:pPr>
+        <w:rPr>
+          <w:rFonts w:eastAsiaTheme="minorEastAsia" w:cstheme="minorHAnsi"/>
+          <w:b/>
+          <w:bCs/>
+        </w:rPr>
+      </w:pPr>
+      <w:r>
+        <w:rPr>
+          <w:rFonts w:eastAsiaTheme="minorEastAsia" w:cstheme="minorHAnsi"/>
+          <w:b/>
+          <w:bCs/>
         </w:rPr>
         <w:t>S.2 Model results for speculated pathways for cell-cell coupling</w:t>
       </w:r>
@@ -4810,31 +4949,565 @@
       <w:pPr>
         <w:rPr>
           <w:rFonts w:eastAsiaTheme="minorEastAsia" w:cstheme="minorHAnsi"/>
-        </w:rPr>
-      </w:pPr>
-      <w:r>
-        <w:rPr>
-          <w:rFonts w:eastAsiaTheme="minorEastAsia" w:cstheme="minorHAnsi"/>
-        </w:rPr>
+          <w:b/>
+          <w:bCs/>
+        </w:rPr>
+      </w:pPr>
+      <w:r>
+        <w:rPr>
+          <w:rFonts w:eastAsiaTheme="minorEastAsia" w:cstheme="minorHAnsi"/>
+          <w:b/>
+          <w:bCs/>
+        </w:rPr>
+        <w:t>S.</w:t>
+      </w:r>
+      <w:r>
+        <w:rPr>
+          <w:rFonts w:eastAsiaTheme="minorEastAsia" w:cstheme="minorHAnsi"/>
+          <w:b/>
+          <w:bCs/>
+        </w:rPr>
+        <w:t>3</w:t>
+      </w:r>
+      <w:r>
+        <w:rPr>
+          <w:rFonts w:eastAsiaTheme="minorEastAsia" w:cstheme="minorHAnsi"/>
+          <w:b/>
+          <w:bCs/>
+        </w:rPr>
+        <w:t xml:space="preserve"> Model results for </w:t>
+      </w:r>
+      <w:r>
+        <w:rPr>
+          <w:rFonts w:eastAsiaTheme="minorEastAsia" w:cstheme="minorHAnsi"/>
+          <w:b/>
+          <w:bCs/>
+        </w:rPr>
+        <w:t xml:space="preserve">double polarization with </w:t>
+      </w:r>
+      <w:r>
+        <w:rPr>
+          <w:rFonts w:eastAsiaTheme="minorEastAsia" w:cstheme="minorHAnsi"/>
+          <w:b/>
+          <w:bCs/>
+        </w:rPr>
+        <w:t>concentration dependent</w:t>
+      </w:r>
+      <w:r>
+        <w:rPr>
+          <w:rFonts w:eastAsiaTheme="minorEastAsia" w:cstheme="minorHAnsi"/>
+          <w:b/>
+          <w:bCs/>
+        </w:rPr>
+        <w:t xml:space="preserve"> GTPase intercellular crosstalk</w:t>
+      </w:r>
+    </w:p>
+    <w:p>
+      <w:pPr>
+        <w:rPr>
+          <w:rFonts w:eastAsiaTheme="minorEastAsia" w:cstheme="minorHAnsi"/>
+          <w:b/>
+          <w:bCs/>
+        </w:rPr>
+      </w:pPr>
+    </w:p>
+    <w:p>
+      <w:pPr>
+        <w:rPr>
+          <w:rFonts w:eastAsiaTheme="minorEastAsia" w:cstheme="minorHAnsi"/>
+        </w:rPr>
+      </w:pPr>
+      <w:r>
+        <w:rPr>
+          <w:rFonts w:eastAsiaTheme="minorEastAsia" w:cstheme="minorHAnsi"/>
+        </w:rPr>
+        <w:t>First, we performed a series of simulations for spontaneous doublet polarization…</w:t>
+      </w:r>
+    </w:p>
+    <w:p>
+      <w:pPr>
+        <w:rPr>
+          <w:rFonts w:eastAsiaTheme="minorEastAsia" w:cstheme="minorHAnsi"/>
+        </w:rPr>
+      </w:pPr>
+      <w:r>
+        <w:rPr>
+          <w:rFonts w:eastAsiaTheme="minorEastAsia" w:cstheme="minorHAnsi"/>
+        </w:rPr>
+        <w:t>Implementation details…</w:t>
+      </w:r>
+    </w:p>
+    <w:p>
+      <w:pPr>
+        <w:rPr>
+          <w:rFonts w:eastAsiaTheme="minorEastAsia" w:cstheme="minorHAnsi"/>
+        </w:rPr>
+      </w:pPr>
+      <w:r>
+        <w:rPr>
+          <w:rFonts w:eastAsiaTheme="minorEastAsia" w:cstheme="minorHAnsi"/>
+        </w:rPr>
+        <w:t>Overall, the results of</w:t>
+      </w:r>
+      <w:r>
+        <w:rPr>
+          <w:rFonts w:eastAsiaTheme="minorEastAsia" w:cstheme="minorHAnsi"/>
+        </w:rPr>
+        <w:t xml:space="preserve"> </w:t>
+      </w:r>
+      <w:r>
+        <w:rPr>
+          <w:rFonts w:eastAsiaTheme="minorEastAsia" w:cstheme="minorHAnsi"/>
+        </w:rPr>
+        <w:t xml:space="preserve">simulations </w:t>
+      </w:r>
+      <w:r>
+        <w:rPr>
+          <w:rFonts w:eastAsiaTheme="minorEastAsia" w:cstheme="minorHAnsi"/>
+        </w:rPr>
+        <w:t>…</w:t>
+      </w:r>
+    </w:p>
+    <w:p>
+      <w:pPr>
+        <w:rPr>
+          <w:rFonts w:eastAsiaTheme="minorEastAsia" w:cstheme="minorHAnsi"/>
+        </w:rPr>
+      </w:pPr>
+    </w:p>
+    <w:p>
+      <w:pPr>
+        <w:keepNext/>
+        <w:jc w:val="center"/>
+      </w:pPr>
+      <w:r>
+        <w:rPr>
+          <w:noProof/>
+        </w:rPr>
+        <w:drawing>
+          <wp:inline distT="0" distB="0" distL="0" distR="0" wp14:anchorId="2C8AE500" wp14:editId="463A6FB8">
+            <wp:extent cx="3887287" cy="3855308"/>
+            <wp:effectExtent l="0" t="0" r="0" b="5715"/>
+            <wp:docPr id="1007937263" name="Picture 2"/>
+            <wp:cNvGraphicFramePr>
+              <a:graphicFrameLocks xmlns:a="http://schemas.openxmlformats.org/drawingml/2006/main" noChangeAspect="1"/>
+            </wp:cNvGraphicFramePr>
+            <a:graphic xmlns:a="http://schemas.openxmlformats.org/drawingml/2006/main">
+              <a:graphicData uri="http://schemas.openxmlformats.org/drawingml/2006/picture">
+                <pic:pic xmlns:pic="http://schemas.openxmlformats.org/drawingml/2006/picture">
+                  <pic:nvPicPr>
+                    <pic:cNvPr id="1007937263" name="Picture 1007937263"/>
+                    <pic:cNvPicPr/>
+                  </pic:nvPicPr>
+                  <pic:blipFill>
+                    <a:blip r:embed="rId8">
+                      <a:extLst>
+                        <a:ext uri="{28A0092B-C50C-407E-A947-70E740481C1C}">
+                          <a14:useLocalDpi xmlns:a14="http://schemas.microsoft.com/office/drawing/2010/main" val="0"/>
+                        </a:ext>
+                      </a:extLst>
+                    </a:blip>
+                    <a:stretch>
+                      <a:fillRect/>
+                    </a:stretch>
+                  </pic:blipFill>
+                  <pic:spPr>
+                    <a:xfrm>
+                      <a:off x="0" y="0"/>
+                      <a:ext cx="3903731" cy="3871617"/>
+                    </a:xfrm>
+                    <a:prstGeom prst="rect">
+                      <a:avLst/>
+                    </a:prstGeom>
+                  </pic:spPr>
+                </pic:pic>
+              </a:graphicData>
+            </a:graphic>
+          </wp:inline>
+        </w:drawing>
+      </w:r>
+    </w:p>
+    <w:p>
+      <w:pPr>
+        <w:pStyle w:val="Caption"/>
+        <w:rPr>
+          <w:rFonts w:eastAsiaTheme="minorEastAsia" w:cstheme="minorHAnsi"/>
+        </w:rPr>
+      </w:pPr>
+      <w:r>
+        <w:rPr>
+          <w:b/>
+          <w:bCs/>
+        </w:rPr>
+        <w:t>Figure S</w:t>
+      </w:r>
+      <w:r>
+        <w:rPr>
+          <w:b/>
+          <w:bCs/>
+        </w:rPr>
+        <w:fldChar w:fldCharType="begin"/>
+      </w:r>
+      <w:r>
+        <w:rPr>
+          <w:b/>
+          <w:bCs/>
+        </w:rPr>
+        <w:instrText xml:space="preserve"> SEQ Figure \* ARABIC </w:instrText>
+      </w:r>
+      <w:r>
+        <w:rPr>
+          <w:b/>
+          <w:bCs/>
+        </w:rPr>
+        <w:fldChar w:fldCharType="separate"/>
+      </w:r>
+      <w:r>
+        <w:rPr>
+          <w:b/>
+          <w:bCs/>
+          <w:noProof/>
+        </w:rPr>
+        <w:t>1</w:t>
+      </w:r>
+      <w:r>
+        <w:rPr>
+          <w:b/>
+          <w:bCs/>
+        </w:rPr>
+        <w:fldChar w:fldCharType="end"/>
+      </w:r>
+      <w:r>
+        <w:t xml:space="preserve">. (a) Parameter sweeps for concentration dependent Rho GTPase interactions in the cell-cell region of a doublet. All possible combination of enhanced binding and/or unbinding of either </w:t>
+      </w:r>
+      <w:proofErr w:type="spellStart"/>
+      <w:r>
+        <w:t>Rac</w:t>
+      </w:r>
+      <w:proofErr w:type="spellEnd"/>
+      <w:r>
+        <w:t xml:space="preserve"> or Rho are considered. The numbers indicate the outcome probabilities for either co-alignment (bottom) or supracellular (top) arrangement for these interactions. The outlined </w:t>
+      </w:r>
+      <w:r>
         <w:lastRenderedPageBreak/>
-        <w:t>S.2 Model results for concentration-dependent</w:t>
-      </w:r>
-    </w:p>
-    <w:p>
-      <w:pPr>
-        <w:rPr>
-          <w:rFonts w:eastAsiaTheme="minorEastAsia" w:cstheme="minorHAnsi"/>
-        </w:rPr>
-      </w:pPr>
-      <w:r>
-        <w:rPr>
-          <w:rFonts w:eastAsiaTheme="minorEastAsia" w:cstheme="minorHAnsi"/>
-        </w:rPr>
-        <w:t>S.3 Model results for signal switch</w:t>
+        <w:t>boxes indicate over 70% likeliness. (b) Schematics of successful interactions for concentration independent, spontaneous polarization of a doublet. Three of the four interactions are found favorable in the case of concentration dependent GTPase crosstalk.</w:t>
+      </w:r>
+    </w:p>
+    <w:p>
+      <w:pPr>
+        <w:rPr>
+          <w:rFonts w:eastAsiaTheme="minorEastAsia" w:cstheme="minorHAnsi"/>
+        </w:rPr>
+      </w:pPr>
+      <w:r>
+        <w:rPr>
+          <w:rFonts w:eastAsiaTheme="minorEastAsia" w:cstheme="minorHAnsi"/>
+        </w:rPr>
+        <w:t>Next, we repeated the ….</w:t>
+      </w:r>
+    </w:p>
+    <w:p>
+      <w:pPr>
+        <w:rPr>
+          <w:rFonts w:eastAsiaTheme="minorEastAsia" w:cstheme="minorHAnsi"/>
+        </w:rPr>
+      </w:pPr>
+    </w:p>
+    <w:p>
+      <w:pPr>
+        <w:keepNext/>
+        <w:jc w:val="center"/>
+      </w:pPr>
+      <w:r>
+        <w:rPr>
+          <w:rFonts w:eastAsiaTheme="minorEastAsia" w:cstheme="minorHAnsi"/>
+          <w:noProof/>
+        </w:rPr>
+        <w:drawing>
+          <wp:inline distT="0" distB="0" distL="0" distR="0" wp14:anchorId="76EE4543" wp14:editId="6DC617CF">
+            <wp:extent cx="6276078" cy="2654593"/>
+            <wp:effectExtent l="0" t="0" r="0" b="0"/>
+            <wp:docPr id="145333777" name="Picture 3"/>
+            <wp:cNvGraphicFramePr>
+              <a:graphicFrameLocks xmlns:a="http://schemas.openxmlformats.org/drawingml/2006/main" noChangeAspect="1"/>
+            </wp:cNvGraphicFramePr>
+            <a:graphic xmlns:a="http://schemas.openxmlformats.org/drawingml/2006/main">
+              <a:graphicData uri="http://schemas.openxmlformats.org/drawingml/2006/picture">
+                <pic:pic xmlns:pic="http://schemas.openxmlformats.org/drawingml/2006/picture">
+                  <pic:nvPicPr>
+                    <pic:cNvPr id="145333777" name="Picture 145333777"/>
+                    <pic:cNvPicPr/>
+                  </pic:nvPicPr>
+                  <pic:blipFill>
+                    <a:blip r:embed="rId9">
+                      <a:extLst>
+                        <a:ext uri="{28A0092B-C50C-407E-A947-70E740481C1C}">
+                          <a14:useLocalDpi xmlns:a14="http://schemas.microsoft.com/office/drawing/2010/main" val="0"/>
+                        </a:ext>
+                      </a:extLst>
+                    </a:blip>
+                    <a:stretch>
+                      <a:fillRect/>
+                    </a:stretch>
+                  </pic:blipFill>
+                  <pic:spPr>
+                    <a:xfrm>
+                      <a:off x="0" y="0"/>
+                      <a:ext cx="6288844" cy="2659993"/>
+                    </a:xfrm>
+                    <a:prstGeom prst="rect">
+                      <a:avLst/>
+                    </a:prstGeom>
+                  </pic:spPr>
+                </pic:pic>
+              </a:graphicData>
+            </a:graphic>
+          </wp:inline>
+        </w:drawing>
+      </w:r>
+    </w:p>
+    <w:p>
+      <w:pPr>
+        <w:pStyle w:val="Caption"/>
+        <w:jc w:val="center"/>
+        <w:rPr>
+          <w:rFonts w:eastAsiaTheme="minorEastAsia" w:cstheme="minorHAnsi"/>
+        </w:rPr>
+      </w:pPr>
+      <w:r>
+        <w:rPr>
+          <w:b/>
+          <w:bCs/>
+        </w:rPr>
+        <w:t>Figure S</w:t>
+      </w:r>
+      <w:r>
+        <w:rPr>
+          <w:b/>
+          <w:bCs/>
+        </w:rPr>
+        <w:fldChar w:fldCharType="begin"/>
+      </w:r>
+      <w:r>
+        <w:rPr>
+          <w:b/>
+          <w:bCs/>
+        </w:rPr>
+        <w:instrText xml:space="preserve"> SEQ Figure \* ARABIC </w:instrText>
+      </w:r>
+      <w:r>
+        <w:rPr>
+          <w:b/>
+          <w:bCs/>
+        </w:rPr>
+        <w:fldChar w:fldCharType="separate"/>
+      </w:r>
+      <w:r>
+        <w:rPr>
+          <w:b/>
+          <w:bCs/>
+          <w:noProof/>
+        </w:rPr>
+        <w:t>2</w:t>
+      </w:r>
+      <w:r>
+        <w:rPr>
+          <w:b/>
+          <w:bCs/>
+        </w:rPr>
+        <w:fldChar w:fldCharType="end"/>
+      </w:r>
+      <w:r>
+        <w:t>. (a) (b)</w:t>
+      </w:r>
+    </w:p>
+    <w:p>
+      <w:pPr>
+        <w:rPr>
+          <w:rFonts w:eastAsiaTheme="minorEastAsia" w:cstheme="minorHAnsi"/>
+        </w:rPr>
+      </w:pPr>
+    </w:p>
+    <w:p>
+      <w:pPr>
+        <w:rPr>
+          <w:rFonts w:eastAsiaTheme="minorEastAsia" w:cstheme="minorHAnsi"/>
+          <w:b/>
+          <w:bCs/>
+        </w:rPr>
+      </w:pPr>
+    </w:p>
+    <w:p>
+      <w:pPr>
+        <w:rPr>
+          <w:rFonts w:eastAsiaTheme="minorEastAsia" w:cstheme="minorHAnsi"/>
+          <w:b/>
+          <w:bCs/>
+        </w:rPr>
+      </w:pPr>
+      <w:r>
+        <w:rPr>
+          <w:rFonts w:eastAsiaTheme="minorEastAsia" w:cstheme="minorHAnsi"/>
+          <w:b/>
+          <w:bCs/>
+        </w:rPr>
+        <w:t>S.</w:t>
+      </w:r>
+      <w:r>
+        <w:rPr>
+          <w:rFonts w:eastAsiaTheme="minorEastAsia" w:cstheme="minorHAnsi"/>
+          <w:b/>
+          <w:bCs/>
+        </w:rPr>
+        <w:t>4</w:t>
+      </w:r>
+      <w:r>
+        <w:rPr>
+          <w:rFonts w:eastAsiaTheme="minorEastAsia" w:cstheme="minorHAnsi"/>
+          <w:b/>
+          <w:bCs/>
+        </w:rPr>
+        <w:t xml:space="preserve"> Model results for </w:t>
+      </w:r>
+      <w:r>
+        <w:rPr>
+          <w:rFonts w:eastAsiaTheme="minorEastAsia" w:cstheme="minorHAnsi"/>
+          <w:b/>
+          <w:bCs/>
+        </w:rPr>
+        <w:t>cellular variability</w:t>
+      </w:r>
+    </w:p>
+    <w:p>
+      <w:pPr>
+        <w:rPr>
+          <w:rFonts w:eastAsiaTheme="minorEastAsia" w:cstheme="minorHAnsi"/>
+          <w:b/>
+          <w:bCs/>
+        </w:rPr>
+      </w:pPr>
+    </w:p>
+    <w:p>
+      <w:pPr>
+        <w:rPr>
+          <w:rFonts w:eastAsiaTheme="minorEastAsia" w:cstheme="minorHAnsi"/>
+          <w:b/>
+          <w:bCs/>
+        </w:rPr>
+      </w:pPr>
+      <w:r>
+        <w:rPr>
+          <w:rFonts w:eastAsiaTheme="minorEastAsia" w:cstheme="minorHAnsi"/>
+          <w:b/>
+          <w:bCs/>
+        </w:rPr>
+        <w:t xml:space="preserve">Table S3: </w:t>
+      </w:r>
+      <w:r>
+        <w:rPr>
+          <w:rFonts w:eastAsiaTheme="minorEastAsia" w:cstheme="minorHAnsi"/>
+          <w:b/>
+          <w:bCs/>
+        </w:rPr>
+        <w:t xml:space="preserve">Pathways of communication where Cell 2 is assumed to have different </w:t>
+      </w:r>
+      <w:proofErr w:type="spellStart"/>
+      <w:r>
+        <w:rPr>
+          <w:rFonts w:eastAsiaTheme="minorEastAsia" w:cstheme="minorHAnsi"/>
+          <w:b/>
+          <w:bCs/>
+        </w:rPr>
+        <w:t>Rac</w:t>
+      </w:r>
+      <w:proofErr w:type="spellEnd"/>
+      <w:r>
+        <w:rPr>
+          <w:rFonts w:eastAsiaTheme="minorEastAsia" w:cstheme="minorHAnsi"/>
+          <w:b/>
+          <w:bCs/>
+        </w:rPr>
+        <w:t>/Rho binding rates on the entire domain and the probability of a</w:t>
+      </w:r>
+      <w:r>
+        <w:rPr>
+          <w:rFonts w:eastAsiaTheme="minorEastAsia" w:cstheme="minorHAnsi"/>
+          <w:b/>
+          <w:bCs/>
+        </w:rPr>
+        <w:t xml:space="preserve"> </w:t>
+      </w:r>
+      <w:r>
+        <w:rPr>
+          <w:rFonts w:eastAsiaTheme="minorEastAsia" w:cstheme="minorHAnsi"/>
+          <w:b/>
+          <w:bCs/>
+        </w:rPr>
+        <w:t xml:space="preserve">supracellular arrangement, co-alignment, collision, misalignment, or non-polarized </w:t>
+      </w:r>
+      <w:proofErr w:type="gramStart"/>
+      <w:r>
+        <w:rPr>
+          <w:rFonts w:eastAsiaTheme="minorEastAsia" w:cstheme="minorHAnsi"/>
+          <w:b/>
+          <w:bCs/>
+        </w:rPr>
+        <w:t>arrangement</w:t>
+      </w:r>
+      <w:proofErr w:type="gramEnd"/>
+    </w:p>
+    <w:p>
+      <w:pPr>
+        <w:rPr>
+          <w:rFonts w:eastAsiaTheme="minorEastAsia" w:cstheme="minorHAnsi"/>
+          <w:b/>
+          <w:bCs/>
+        </w:rPr>
+      </w:pPr>
+    </w:p>
+    <w:p>
+      <w:pPr>
+        <w:rPr>
+          <w:rFonts w:eastAsiaTheme="minorEastAsia" w:cstheme="minorHAnsi"/>
+          <w:b/>
+          <w:bCs/>
+        </w:rPr>
+      </w:pPr>
+      <w:r>
+        <w:rPr>
+          <w:rFonts w:eastAsiaTheme="minorEastAsia" w:cstheme="minorHAnsi"/>
+          <w:b/>
+          <w:bCs/>
+        </w:rPr>
+        <w:t xml:space="preserve">Table S4: </w:t>
+      </w:r>
+      <w:r>
+        <w:rPr>
+          <w:rFonts w:eastAsiaTheme="minorEastAsia" w:cstheme="minorHAnsi"/>
+          <w:b/>
+          <w:bCs/>
+        </w:rPr>
+        <w:t>Pathways of communication where Cell 2 is assumed to have different actin growth rates on the entire domain and the probability of a</w:t>
+      </w:r>
+      <w:r>
+        <w:rPr>
+          <w:rFonts w:eastAsiaTheme="minorEastAsia" w:cstheme="minorHAnsi"/>
+          <w:b/>
+          <w:bCs/>
+        </w:rPr>
+        <w:t xml:space="preserve"> </w:t>
+      </w:r>
+      <w:r>
+        <w:rPr>
+          <w:rFonts w:eastAsiaTheme="minorEastAsia" w:cstheme="minorHAnsi"/>
+          <w:b/>
+          <w:bCs/>
+        </w:rPr>
+        <w:t>supracellular arrangement, co-alignment, collision, misalignment, or non-polarized arrangement.</w:t>
       </w:r>
     </w:p>
     <w:sectPr>
-      <w:headerReference w:type="default" r:id="rId8"/>
+      <w:headerReference w:type="default" r:id="rId10"/>
       <w:pgSz w:w="12240" w:h="15840"/>
       <w:pgMar w:top="1440" w:right="1440" w:bottom="1440" w:left="1440" w:header="720" w:footer="720" w:gutter="0"/>
       <w:cols w:space="720"/>
@@ -4887,15 +5560,68 @@
   <w:p>
     <w:pPr>
       <w:pStyle w:val="Header"/>
+      <w:jc w:val="center"/>
+      <w:rPr>
+        <w:sz w:val="28"/>
+        <w:szCs w:val="28"/>
+      </w:rPr>
     </w:pPr>
     <w:r>
-      <w:t xml:space="preserve">Supporting Information for: Model supports asymmetric intercellular regulation for collective cell </w:t>
+      <w:rPr>
+        <w:b/>
+        <w:bCs/>
+        <w:sz w:val="28"/>
+        <w:szCs w:val="28"/>
+      </w:rPr>
+      <w:t>Supporting Information</w:t>
+    </w:r>
+    <w:r>
+      <w:rPr>
+        <w:sz w:val="28"/>
+        <w:szCs w:val="28"/>
+      </w:rPr>
+      <w:t xml:space="preserve"> for: </w:t>
+    </w:r>
+    <w:r>
+      <w:rPr>
+        <w:sz w:val="28"/>
+        <w:szCs w:val="28"/>
+      </w:rPr>
+      <w:t>“</w:t>
+    </w:r>
+    <w:r>
+      <w:rPr>
+        <w:sz w:val="28"/>
+        <w:szCs w:val="28"/>
+      </w:rPr>
+      <w:t xml:space="preserve">Model supports asymmetric intercellular regulation for collective cell </w:t>
     </w:r>
     <w:proofErr w:type="gramStart"/>
     <w:r>
+      <w:rPr>
+        <w:sz w:val="28"/>
+        <w:szCs w:val="28"/>
+      </w:rPr>
       <w:t>polarization</w:t>
     </w:r>
     <w:proofErr w:type="gramEnd"/>
+    <w:r>
+      <w:rPr>
+        <w:sz w:val="28"/>
+        <w:szCs w:val="28"/>
+      </w:rPr>
+      <w:t>”</w:t>
+    </w:r>
+  </w:p>
+  <w:p>
+    <w:pPr>
+      <w:pStyle w:val="Header"/>
+      <w:jc w:val="center"/>
+      <w:rPr>
+        <w:sz w:val="28"/>
+        <w:szCs w:val="28"/>
+      </w:rPr>
+    </w:pPr>
   </w:p>
 </w:hdr>
 </file>
@@ -5688,6 +6414,25 @@
       <w:color w:val="808080"/>
     </w:rPr>
   </w:style>
+  <w:style w:type="paragraph" w:styleId="Caption">
+    <w:name w:val="caption"/>
+    <w:basedOn w:val="Normal"/>
+    <w:next w:val="Normal"/>
+    <w:uiPriority w:val="35"/>
+    <w:unhideWhenUsed/>
+    <w:qFormat/>
+    <w:rsid w:val="00CB56E9"/>
+    <w:pPr>
+      <w:spacing w:after="200"/>
+    </w:pPr>
+    <w:rPr>
+      <w:i/>
+      <w:iCs/>
+      <w:color w:val="44546A" w:themeColor="text2"/>
+      <w:sz w:val="18"/>
+      <w:szCs w:val="18"/>
+    </w:rPr>
+  </w:style>
 </w:styles>
 </file>
 

</xml_diff>